<commit_message>
- Trimmed & fixed dummydata.sql --> dummydata_trimmed.sql - Add popup over marker on Search result - Fix Post Detail Page - Fix User workspace pages - Fix Register Page
</commit_message>
<xml_diff>
--- a/Project/Test/Function & GUI Test_Nam.docx
+++ b/Project/Test/Function & GUI Test_Nam.docx
@@ -845,149 +845,260 @@
           <w:ilvl w:val="0"/>
           <w:numId w:val="1"/>
         </w:numPr>
-      </w:pPr>
-      <w:proofErr w:type="spellStart"/>
-      <w:r>
+        <w:rPr>
+          <w:highlight w:val="yellow"/>
+        </w:rPr>
+      </w:pPr>
+      <w:proofErr w:type="spellStart"/>
+      <w:r>
+        <w:rPr>
+          <w:highlight w:val="yellow"/>
+        </w:rPr>
         <w:t>Khi</w:t>
       </w:r>
       <w:proofErr w:type="spellEnd"/>
       <w:r>
-        <w:t xml:space="preserve"> </w:t>
-      </w:r>
-      <w:proofErr w:type="spellStart"/>
-      <w:r>
+        <w:rPr>
+          <w:highlight w:val="yellow"/>
+        </w:rPr>
+        <w:t xml:space="preserve"> </w:t>
+      </w:r>
+      <w:proofErr w:type="spellStart"/>
+      <w:r>
+        <w:rPr>
+          <w:highlight w:val="yellow"/>
+        </w:rPr>
         <w:t>chọn</w:t>
       </w:r>
       <w:proofErr w:type="spellEnd"/>
       <w:r>
+        <w:rPr>
+          <w:highlight w:val="yellow"/>
+        </w:rPr>
         <w:t xml:space="preserve">: </w:t>
       </w:r>
       <w:proofErr w:type="spellStart"/>
       <w:r>
+        <w:rPr>
+          <w:highlight w:val="yellow"/>
+        </w:rPr>
         <w:t>Tỉnh</w:t>
       </w:r>
       <w:proofErr w:type="spellEnd"/>
       <w:r>
+        <w:rPr>
+          <w:highlight w:val="yellow"/>
+        </w:rPr>
         <w:t>/</w:t>
       </w:r>
       <w:proofErr w:type="spellStart"/>
       <w:r>
+        <w:rPr>
+          <w:highlight w:val="yellow"/>
+        </w:rPr>
         <w:t>Thành</w:t>
       </w:r>
       <w:proofErr w:type="spellEnd"/>
       <w:r>
-        <w:t xml:space="preserve"> </w:t>
-      </w:r>
-      <w:proofErr w:type="spellStart"/>
-      <w:r>
+        <w:rPr>
+          <w:highlight w:val="yellow"/>
+        </w:rPr>
+        <w:t xml:space="preserve"> </w:t>
+      </w:r>
+      <w:proofErr w:type="spellStart"/>
+      <w:r>
+        <w:rPr>
+          <w:highlight w:val="yellow"/>
+        </w:rPr>
         <w:t>xong</w:t>
       </w:r>
       <w:proofErr w:type="spellEnd"/>
       <w:r>
-        <w:t xml:space="preserve"> </w:t>
-      </w:r>
-      <w:proofErr w:type="spellStart"/>
-      <w:r>
+        <w:rPr>
+          <w:highlight w:val="yellow"/>
+        </w:rPr>
+        <w:t xml:space="preserve"> </w:t>
+      </w:r>
+      <w:proofErr w:type="spellStart"/>
+      <w:r>
+        <w:rPr>
+          <w:highlight w:val="yellow"/>
+        </w:rPr>
         <w:t>thì</w:t>
       </w:r>
       <w:proofErr w:type="spellEnd"/>
       <w:r>
+        <w:rPr>
+          <w:highlight w:val="yellow"/>
+        </w:rPr>
         <w:t xml:space="preserve"> load </w:t>
       </w:r>
       <w:proofErr w:type="spellStart"/>
       <w:r>
+        <w:rPr>
+          <w:highlight w:val="yellow"/>
+        </w:rPr>
         <w:t>luôn</w:t>
       </w:r>
       <w:proofErr w:type="spellEnd"/>
       <w:r>
-        <w:t xml:space="preserve"> </w:t>
-      </w:r>
-      <w:proofErr w:type="spellStart"/>
-      <w:r>
+        <w:rPr>
+          <w:highlight w:val="yellow"/>
+        </w:rPr>
+        <w:t xml:space="preserve"> </w:t>
+      </w:r>
+      <w:proofErr w:type="spellStart"/>
+      <w:r>
+        <w:rPr>
+          <w:highlight w:val="yellow"/>
+        </w:rPr>
         <w:t>các</w:t>
       </w:r>
       <w:proofErr w:type="spellEnd"/>
       <w:r>
-        <w:t xml:space="preserve"> </w:t>
-      </w:r>
-      <w:proofErr w:type="spellStart"/>
-      <w:r>
+        <w:rPr>
+          <w:highlight w:val="yellow"/>
+        </w:rPr>
+        <w:t xml:space="preserve"> </w:t>
+      </w:r>
+      <w:proofErr w:type="spellStart"/>
+      <w:r>
+        <w:rPr>
+          <w:highlight w:val="yellow"/>
+        </w:rPr>
         <w:t>quận</w:t>
       </w:r>
       <w:proofErr w:type="spellEnd"/>
       <w:r>
+        <w:rPr>
+          <w:highlight w:val="yellow"/>
+        </w:rPr>
         <w:t>/</w:t>
       </w:r>
       <w:proofErr w:type="spellStart"/>
       <w:r>
+        <w:rPr>
+          <w:highlight w:val="yellow"/>
+        </w:rPr>
         <w:t>Huyện</w:t>
       </w:r>
       <w:proofErr w:type="spellEnd"/>
       <w:r>
-        <w:t xml:space="preserve"> </w:t>
-      </w:r>
-      <w:proofErr w:type="spellStart"/>
-      <w:r>
+        <w:rPr>
+          <w:highlight w:val="yellow"/>
+        </w:rPr>
+        <w:t xml:space="preserve"> </w:t>
+      </w:r>
+      <w:proofErr w:type="spellStart"/>
+      <w:r>
+        <w:rPr>
+          <w:highlight w:val="yellow"/>
+        </w:rPr>
         <w:t>nhé</w:t>
       </w:r>
       <w:proofErr w:type="spellEnd"/>
       <w:r>
+        <w:rPr>
+          <w:highlight w:val="yellow"/>
+        </w:rPr>
         <w:t xml:space="preserve">, </w:t>
       </w:r>
       <w:proofErr w:type="spellStart"/>
       <w:r>
+        <w:rPr>
+          <w:highlight w:val="yellow"/>
+        </w:rPr>
         <w:t>hiện</w:t>
       </w:r>
       <w:proofErr w:type="spellEnd"/>
       <w:r>
-        <w:t xml:space="preserve"> </w:t>
-      </w:r>
-      <w:proofErr w:type="spellStart"/>
-      <w:r>
+        <w:rPr>
+          <w:highlight w:val="yellow"/>
+        </w:rPr>
+        <w:t xml:space="preserve"> </w:t>
+      </w:r>
+      <w:proofErr w:type="spellStart"/>
+      <w:r>
+        <w:rPr>
+          <w:highlight w:val="yellow"/>
+        </w:rPr>
         <w:t>tại</w:t>
       </w:r>
       <w:proofErr w:type="spellEnd"/>
       <w:r>
-        <w:t xml:space="preserve"> </w:t>
-      </w:r>
-      <w:proofErr w:type="spellStart"/>
-      <w:r>
+        <w:rPr>
+          <w:highlight w:val="yellow"/>
+        </w:rPr>
+        <w:t xml:space="preserve"> </w:t>
+      </w:r>
+      <w:proofErr w:type="spellStart"/>
+      <w:r>
+        <w:rPr>
+          <w:highlight w:val="yellow"/>
+        </w:rPr>
         <w:t>như</w:t>
       </w:r>
       <w:proofErr w:type="spellEnd"/>
       <w:r>
-        <w:t xml:space="preserve"> </w:t>
-      </w:r>
-      <w:proofErr w:type="spellStart"/>
-      <w:r>
+        <w:rPr>
+          <w:highlight w:val="yellow"/>
+        </w:rPr>
+        <w:t xml:space="preserve"> </w:t>
+      </w:r>
+      <w:proofErr w:type="spellStart"/>
+      <w:r>
+        <w:rPr>
+          <w:highlight w:val="yellow"/>
+        </w:rPr>
         <w:t>thế</w:t>
       </w:r>
       <w:proofErr w:type="spellEnd"/>
       <w:r>
-        <w:t xml:space="preserve"> </w:t>
-      </w:r>
-      <w:proofErr w:type="spellStart"/>
-      <w:r>
+        <w:rPr>
+          <w:highlight w:val="yellow"/>
+        </w:rPr>
+        <w:t xml:space="preserve"> </w:t>
+      </w:r>
+      <w:proofErr w:type="spellStart"/>
+      <w:r>
+        <w:rPr>
+          <w:highlight w:val="yellow"/>
+        </w:rPr>
         <w:t>này</w:t>
       </w:r>
       <w:proofErr w:type="spellEnd"/>
       <w:r>
-        <w:t xml:space="preserve"> </w:t>
-      </w:r>
-      <w:proofErr w:type="spellStart"/>
-      <w:r>
+        <w:rPr>
+          <w:highlight w:val="yellow"/>
+        </w:rPr>
+        <w:t xml:space="preserve"> </w:t>
+      </w:r>
+      <w:proofErr w:type="spellStart"/>
+      <w:r>
+        <w:rPr>
+          <w:highlight w:val="yellow"/>
+        </w:rPr>
         <w:t>chưa</w:t>
       </w:r>
       <w:proofErr w:type="spellEnd"/>
       <w:r>
-        <w:t xml:space="preserve"> </w:t>
-      </w:r>
-      <w:proofErr w:type="spellStart"/>
-      <w:r>
+        <w:rPr>
+          <w:highlight w:val="yellow"/>
+        </w:rPr>
+        <w:t xml:space="preserve"> </w:t>
+      </w:r>
+      <w:proofErr w:type="spellStart"/>
+      <w:r>
+        <w:rPr>
+          <w:highlight w:val="yellow"/>
+        </w:rPr>
         <w:t>ổn</w:t>
       </w:r>
       <w:proofErr w:type="spellEnd"/>
       <w:r>
+        <w:rPr>
+          <w:highlight w:val="yellow"/>
+        </w:rPr>
         <w:t xml:space="preserve"> ạ.</w:t>
       </w:r>
     </w:p>
@@ -1594,6 +1705,64 @@
       <w:pPr>
         <w:pStyle w:val="ListParagraph"/>
       </w:pPr>
+      <w:proofErr w:type="gramStart"/>
+      <w:r>
+        <w:rPr>
+          <w:highlight w:val="green"/>
+        </w:rPr>
+        <w:t>DONE.</w:t>
+      </w:r>
+      <w:proofErr w:type="gramEnd"/>
+      <w:r>
+        <w:rPr>
+          <w:highlight w:val="green"/>
+        </w:rPr>
+        <w:t xml:space="preserve"> </w:t>
+      </w:r>
+      <w:proofErr w:type="spellStart"/>
+      <w:proofErr w:type="gramStart"/>
+      <w:r>
+        <w:rPr>
+          <w:highlight w:val="green"/>
+        </w:rPr>
+        <w:t>Ko</w:t>
+      </w:r>
+      <w:proofErr w:type="spellEnd"/>
+      <w:proofErr w:type="gramEnd"/>
+      <w:r>
+        <w:rPr>
+          <w:highlight w:val="green"/>
+        </w:rPr>
+        <w:t xml:space="preserve"> preview </w:t>
+      </w:r>
+      <w:proofErr w:type="spellStart"/>
+      <w:r>
+        <w:rPr>
+          <w:highlight w:val="green"/>
+        </w:rPr>
+        <w:t>vì</w:t>
+      </w:r>
+      <w:proofErr w:type="spellEnd"/>
+      <w:r>
+        <w:rPr>
+          <w:highlight w:val="green"/>
+        </w:rPr>
+        <w:t xml:space="preserve"> </w:t>
+      </w:r>
+      <w:proofErr w:type="spellStart"/>
+      <w:r>
+        <w:rPr>
+          <w:highlight w:val="green"/>
+        </w:rPr>
+        <w:t>khó</w:t>
+      </w:r>
+      <w:proofErr w:type="spellEnd"/>
+      <w:r>
+        <w:rPr>
+          <w:highlight w:val="green"/>
+        </w:rPr>
+        <w:t xml:space="preserve"> implement.</w:t>
+      </w:r>
     </w:p>
     <w:p>
       <w:pPr>
@@ -1689,6 +1858,12 @@
       <w:pPr>
         <w:pStyle w:val="ListParagraph"/>
       </w:pPr>
+      <w:r>
+        <w:rPr>
+          <w:highlight w:val="green"/>
+        </w:rPr>
+        <w:t>[Nam]: DONE</w:t>
+      </w:r>
     </w:p>
     <w:p>
       <w:pPr>
@@ -2177,6 +2352,12 @@
       <w:pPr>
         <w:pStyle w:val="ListParagraph"/>
       </w:pPr>
+      <w:r>
+        <w:rPr>
+          <w:highlight w:val="green"/>
+        </w:rPr>
+        <w:t>DONE</w:t>
+      </w:r>
     </w:p>
     <w:p>
       <w:pPr>
@@ -2366,6 +2547,17 @@
             </a:graphic>
           </wp:inline>
         </w:drawing>
+      </w:r>
+    </w:p>
+    <w:p>
+      <w:pPr>
+        <w:pStyle w:val="ListParagraph"/>
+      </w:pPr>
+      <w:r>
+        <w:rPr>
+          <w:highlight w:val="green"/>
+        </w:rPr>
+        <w:t>DONE</w:t>
       </w:r>
     </w:p>
     <w:p>
@@ -2584,6 +2776,22 @@
     <w:p>
       <w:pPr>
         <w:pStyle w:val="ListParagraph"/>
+      </w:pPr>
+      <w:r>
+        <w:rPr>
+          <w:highlight w:val="green"/>
+        </w:rPr>
+        <w:t>[Nam]: DONE</w:t>
+      </w:r>
+    </w:p>
+    <w:p>
+      <w:pPr>
+        <w:pStyle w:val="ListParagraph"/>
+      </w:pPr>
+    </w:p>
+    <w:p>
+      <w:pPr>
+        <w:pStyle w:val="ListParagraph"/>
         <w:numPr>
           <w:ilvl w:val="0"/>
           <w:numId w:val="1"/>
@@ -2911,6 +3119,17 @@
       <w:pPr>
         <w:pStyle w:val="ListParagraph"/>
       </w:pPr>
+      <w:r>
+        <w:rPr>
+          <w:highlight w:val="green"/>
+        </w:rPr>
+        <w:t>DONE</w:t>
+      </w:r>
+    </w:p>
+    <w:p>
+      <w:pPr>
+        <w:pStyle w:val="ListParagraph"/>
+      </w:pPr>
     </w:p>
     <w:p>
       <w:pPr>
@@ -3158,17 +3377,18 @@
         <w:rPr>
           <w:b/>
         </w:rPr>
-        <w:t>Considering</w:t>
-      </w:r>
-    </w:p>
-    <w:p>
-      <w:pPr>
-        <w:pStyle w:val="ListParagraph"/>
-        <w:rPr>
-          <w:b/>
-        </w:rPr>
-      </w:pPr>
-      <w:r>
+        <w:t>Rejected.</w:t>
+      </w:r>
+    </w:p>
+    <w:p>
+      <w:pPr>
+        <w:pStyle w:val="ListParagraph"/>
+        <w:rPr>
+          <w:b/>
+        </w:rPr>
+      </w:pPr>
+      <w:r>
+        <w:lastRenderedPageBreak/>
         <w:t xml:space="preserve">+, </w:t>
       </w:r>
       <w:proofErr w:type="spellStart"/>
@@ -3361,118 +3581,124 @@
         <w:rPr>
           <w:highlight w:val="green"/>
         </w:rPr>
-        <w:t xml:space="preserve">[Nam]: </w:t>
-      </w:r>
-      <w:proofErr w:type="spellStart"/>
+        <w:t>[</w:t>
+      </w:r>
       <w:r>
         <w:rPr>
           <w:highlight w:val="green"/>
         </w:rPr>
-        <w:t>Thì</w:t>
-      </w:r>
-      <w:proofErr w:type="spellEnd"/>
+        <w:t xml:space="preserve">Nam]: </w:t>
+      </w:r>
+      <w:proofErr w:type="spellStart"/>
       <w:r>
         <w:rPr>
           <w:highlight w:val="green"/>
         </w:rPr>
-        <w:t xml:space="preserve"> </w:t>
-      </w:r>
-      <w:proofErr w:type="spellStart"/>
+        <w:t>Phần</w:t>
+      </w:r>
+      <w:proofErr w:type="spellEnd"/>
       <w:r>
         <w:rPr>
           <w:highlight w:val="green"/>
         </w:rPr>
-        <w:t>như</w:t>
-      </w:r>
-      <w:proofErr w:type="spellEnd"/>
+        <w:t xml:space="preserve"> </w:t>
+      </w:r>
+      <w:proofErr w:type="spellStart"/>
       <w:r>
         <w:rPr>
           <w:highlight w:val="green"/>
         </w:rPr>
-        <w:t xml:space="preserve"> </w:t>
-      </w:r>
-      <w:proofErr w:type="spellStart"/>
+        <w:t>này</w:t>
+      </w:r>
+      <w:proofErr w:type="spellEnd"/>
       <w:r>
         <w:rPr>
           <w:highlight w:val="green"/>
         </w:rPr>
-        <w:t>thông</w:t>
-      </w:r>
-      <w:proofErr w:type="spellEnd"/>
+        <w:t xml:space="preserve"> </w:t>
+      </w:r>
+      <w:proofErr w:type="spellStart"/>
       <w:r>
         <w:rPr>
           <w:highlight w:val="green"/>
         </w:rPr>
-        <w:t xml:space="preserve"> </w:t>
-      </w:r>
-      <w:proofErr w:type="spellStart"/>
+        <w:t>là</w:t>
+      </w:r>
+      <w:proofErr w:type="spellEnd"/>
       <w:r>
         <w:rPr>
           <w:highlight w:val="green"/>
         </w:rPr>
-        <w:t>báo</w:t>
-      </w:r>
-      <w:proofErr w:type="spellEnd"/>
+        <w:t xml:space="preserve"> do </w:t>
+      </w:r>
+      <w:proofErr w:type="spellStart"/>
       <w:r>
         <w:rPr>
           <w:highlight w:val="green"/>
         </w:rPr>
-        <w:t xml:space="preserve"> </w:t>
-      </w:r>
-      <w:proofErr w:type="spellStart"/>
+        <w:t>bài</w:t>
+      </w:r>
+      <w:proofErr w:type="spellEnd"/>
       <w:r>
         <w:rPr>
           <w:highlight w:val="green"/>
         </w:rPr>
-        <w:t>đó</w:t>
-      </w:r>
-      <w:proofErr w:type="spellEnd"/>
+        <w:t xml:space="preserve"> </w:t>
+      </w:r>
+      <w:proofErr w:type="spellStart"/>
       <w:r>
         <w:rPr>
           <w:highlight w:val="green"/>
         </w:rPr>
-        <w:t xml:space="preserve"> </w:t>
-      </w:r>
-      <w:proofErr w:type="spellStart"/>
+        <w:t>đăng</w:t>
+      </w:r>
+      <w:proofErr w:type="spellEnd"/>
       <w:r>
         <w:rPr>
           <w:highlight w:val="green"/>
         </w:rPr>
-        <w:t>em</w:t>
-      </w:r>
-      <w:proofErr w:type="spellEnd"/>
+        <w:t xml:space="preserve"> </w:t>
+      </w:r>
+      <w:proofErr w:type="spellStart"/>
       <w:r>
         <w:rPr>
           <w:highlight w:val="green"/>
         </w:rPr>
-        <w:t xml:space="preserve">, </w:t>
-      </w:r>
-      <w:proofErr w:type="spellStart"/>
+        <w:t>cuae</w:t>
+      </w:r>
+      <w:proofErr w:type="spellEnd"/>
       <w:r>
         <w:rPr>
           <w:highlight w:val="green"/>
         </w:rPr>
-        <w:t>người</w:t>
-      </w:r>
-      <w:proofErr w:type="spellEnd"/>
+        <w:t xml:space="preserve"> guest, </w:t>
+      </w:r>
+      <w:proofErr w:type="spellStart"/>
       <w:r>
         <w:rPr>
           <w:highlight w:val="green"/>
         </w:rPr>
-        <w:t xml:space="preserve"> </w:t>
-      </w:r>
-      <w:proofErr w:type="spellStart"/>
+        <w:t>Hưng</w:t>
+      </w:r>
+      <w:proofErr w:type="spellEnd"/>
       <w:r>
         <w:rPr>
           <w:highlight w:val="green"/>
         </w:rPr>
-        <w:t>đăng</w:t>
-      </w:r>
-      <w:proofErr w:type="spellEnd"/>
+        <w:t xml:space="preserve"> </w:t>
+      </w:r>
+      <w:proofErr w:type="spellStart"/>
       <w:r>
         <w:rPr>
           <w:highlight w:val="green"/>
         </w:rPr>
+        <w:t>đang</w:t>
+      </w:r>
+      <w:proofErr w:type="spellEnd"/>
+      <w:r>
+        <w:rPr>
+          <w:highlight w:val="green"/>
+        </w:rPr>
         <w:t xml:space="preserve"> </w:t>
       </w:r>
       <w:proofErr w:type="spellStart"/>
@@ -3496,7 +3722,7 @@
         <w:rPr>
           <w:highlight w:val="green"/>
         </w:rPr>
-        <w:t>cung</w:t>
+        <w:t>cho</w:t>
       </w:r>
       <w:proofErr w:type="spellEnd"/>
       <w:r>
@@ -3510,71 +3736,32 @@
         <w:rPr>
           <w:highlight w:val="green"/>
         </w:rPr>
-        <w:t>cấp</w:t>
+        <w:t>nó</w:t>
       </w:r>
       <w:proofErr w:type="spellEnd"/>
       <w:r>
         <w:rPr>
           <w:highlight w:val="green"/>
         </w:rPr>
-        <w:t xml:space="preserve"> thong tin </w:t>
+        <w:t xml:space="preserve"> </w:t>
       </w:r>
       <w:proofErr w:type="spellStart"/>
       <w:r>
         <w:rPr>
           <w:highlight w:val="green"/>
         </w:rPr>
-        <w:t>để</w:t>
+        <w:t>gửi</w:t>
       </w:r>
       <w:proofErr w:type="spellEnd"/>
       <w:r>
         <w:rPr>
           <w:highlight w:val="green"/>
         </w:rPr>
-        <w:t xml:space="preserve"> </w:t>
-      </w:r>
-      <w:proofErr w:type="spellStart"/>
-      <w:r>
-        <w:rPr>
-          <w:highlight w:val="green"/>
-        </w:rPr>
-        <w:t>nhận</w:t>
-      </w:r>
-      <w:proofErr w:type="spellEnd"/>
-      <w:r>
-        <w:rPr>
-          <w:highlight w:val="green"/>
-        </w:rPr>
-        <w:t xml:space="preserve"> </w:t>
-      </w:r>
-      <w:proofErr w:type="spellStart"/>
-      <w:r>
-        <w:rPr>
-          <w:highlight w:val="green"/>
-        </w:rPr>
-        <w:t>câu</w:t>
-      </w:r>
-      <w:proofErr w:type="spellEnd"/>
-      <w:r>
-        <w:rPr>
-          <w:highlight w:val="green"/>
-        </w:rPr>
-        <w:t xml:space="preserve"> </w:t>
-      </w:r>
-      <w:proofErr w:type="spellStart"/>
-      <w:r>
-        <w:rPr>
-          <w:highlight w:val="green"/>
-        </w:rPr>
-        <w:t>hỏi</w:t>
-      </w:r>
-      <w:proofErr w:type="spellEnd"/>
-      <w:r>
-        <w:rPr>
-          <w:highlight w:val="green"/>
-        </w:rPr>
         <w:t>.</w:t>
       </w:r>
+      <w:r>
+        <w:t xml:space="preserve"> </w:t>
+      </w:r>
     </w:p>
     <w:p>
       <w:pPr>
@@ -3588,7 +3775,6 @@
           <w:b/>
           <w:noProof/>
         </w:rPr>
-        <w:lastRenderedPageBreak/>
         <w:drawing>
           <wp:inline distT="0" distB="0" distL="0" distR="0">
             <wp:extent cx="4648849" cy="3172268"/>
@@ -3905,7 +4091,13 @@
         <w:rPr>
           <w:highlight w:val="cyan"/>
         </w:rPr>
-        <w:t>[Nam]: In progress.</w:t>
+        <w:t xml:space="preserve">[Nam]: </w:t>
+      </w:r>
+      <w:r>
+        <w:rPr>
+          <w:highlight w:val="cyan"/>
+        </w:rPr>
+        <w:t>temporary fixed</w:t>
       </w:r>
     </w:p>
     <w:p>
@@ -4115,6 +4307,12 @@
       <w:pPr>
         <w:pStyle w:val="ListParagraph"/>
       </w:pPr>
+      <w:r>
+        <w:rPr>
+          <w:highlight w:val="green"/>
+        </w:rPr>
+        <w:t>DONE – THÊM DẤU X</w:t>
+      </w:r>
     </w:p>
     <w:p>
       <w:pPr>
@@ -4366,8 +4564,6 @@
       <w:pPr>
         <w:pStyle w:val="ListParagraph"/>
       </w:pPr>
-      <w:bookmarkStart w:id="0" w:name="_GoBack"/>
-      <w:bookmarkEnd w:id="0"/>
       <w:r>
         <w:rPr>
           <w:highlight w:val="green"/>
@@ -4592,6 +4788,12 @@
       <w:pPr>
         <w:pStyle w:val="ListParagraph"/>
       </w:pPr>
+      <w:r>
+        <w:rPr>
+          <w:highlight w:val="green"/>
+        </w:rPr>
+        <w:t>DONE</w:t>
+      </w:r>
     </w:p>
     <w:p>
       <w:pPr>
@@ -4968,6 +5170,17 @@
             </a:graphic>
           </wp:inline>
         </w:drawing>
+      </w:r>
+    </w:p>
+    <w:p>
+      <w:pPr>
+        <w:pStyle w:val="ListParagraph"/>
+      </w:pPr>
+      <w:r>
+        <w:rPr>
+          <w:highlight w:val="green"/>
+        </w:rPr>
+        <w:t>DONE</w:t>
       </w:r>
     </w:p>
     <w:p>
@@ -6696,6 +6909,21 @@
     <w:p>
       <w:pPr>
         <w:pStyle w:val="ListParagraph"/>
+        <w:rPr>
+          <w:b/>
+        </w:rPr>
+      </w:pPr>
+      <w:r>
+        <w:rPr>
+          <w:b/>
+          <w:highlight w:val="green"/>
+        </w:rPr>
+        <w:t>DONE</w:t>
+      </w:r>
+    </w:p>
+    <w:p>
+      <w:pPr>
+        <w:pStyle w:val="ListParagraph"/>
       </w:pPr>
     </w:p>
     <w:p>
@@ -7157,6 +7385,21 @@
           <w:b/>
         </w:rPr>
       </w:pPr>
+      <w:r>
+        <w:rPr>
+          <w:b/>
+          <w:highlight w:val="green"/>
+        </w:rPr>
+        <w:t>DONE</w:t>
+      </w:r>
+    </w:p>
+    <w:p>
+      <w:pPr>
+        <w:pStyle w:val="ListParagraph"/>
+        <w:rPr>
+          <w:b/>
+        </w:rPr>
+      </w:pPr>
     </w:p>
     <w:p>
       <w:pPr>
@@ -7383,6 +7626,8 @@
       <w:pPr>
         <w:pStyle w:val="ListParagraph"/>
       </w:pPr>
+      <w:bookmarkStart w:id="0" w:name="_GoBack"/>
+      <w:bookmarkEnd w:id="0"/>
     </w:p>
     <w:p>
       <w:pPr>
@@ -7425,6 +7670,12 @@
       <w:pPr>
         <w:pStyle w:val="ListParagraph"/>
       </w:pPr>
+      <w:r>
+        <w:rPr>
+          <w:highlight w:val="green"/>
+        </w:rPr>
+        <w:t>DONE</w:t>
+      </w:r>
     </w:p>
     <w:p>
       <w:pPr>
@@ -7754,6 +8005,12 @@
       <w:pPr>
         <w:pStyle w:val="ListParagraph"/>
       </w:pPr>
+      <w:r>
+        <w:rPr>
+          <w:highlight w:val="green"/>
+        </w:rPr>
+        <w:t>DONE</w:t>
+      </w:r>
     </w:p>
     <w:p>
       <w:pPr>

</xml_diff>